<commit_message>
story board début avancé
</commit_message>
<xml_diff>
--- a/Storyboard.docx
+++ b/Storyboard.docx
@@ -55,14 +55,82 @@
       <w:r>
         <w:t xml:space="preserve">Ils avancent sur le chemin, et trouvent une petite poignée de bonbons sur le sentier. Ils s’interrogent mais les mangent. En avançant, ils se disent qu’il faudrait ramasser quelques objets pour pouvoir survivre, et se préparer à un </w:t>
       </w:r>
+      <w:r>
+        <w:t>éventuel</w:t>
+      </w:r>
+      <w:r>
+        <w:t xml:space="preserve"> danger. </w:t>
+      </w:r>
+    </w:p>
+    <w:p>
+      <w:pPr>
+        <w:pStyle w:val="Listepuces"/>
+      </w:pPr>
+      <w:r>
+        <w:t>Au loin ils aperçoivent une biche qui boit dans une flaque au milieu du chemin, ils sont donc bloqués. Des petits cailloux sont sur le chemin ils doivent les prendre et les jeter sur la biche pour l’effrayer.</w:t>
+      </w:r>
+    </w:p>
+    <w:p>
+      <w:r>
+        <w:t>Ils continuent d’avancer.</w:t>
+      </w:r>
+    </w:p>
+    <w:p>
+      <w:pPr>
+        <w:pStyle w:val="Listepuces"/>
+      </w:pPr>
+      <w:r>
+        <w:t xml:space="preserve">Ils voient deux chemins devant eux, un </w:t>
+      </w:r>
       <w:proofErr w:type="spellStart"/>
       <w:r>
-        <w:t>eventuel</w:t>
+        <w:t>cute</w:t>
       </w:r>
       <w:proofErr w:type="spellEnd"/>
       <w:r>
-        <w:t xml:space="preserve"> danger. </w:t>
-      </w:r>
+        <w:t xml:space="preserve"> un </w:t>
+      </w:r>
+      <w:proofErr w:type="spellStart"/>
+      <w:r>
+        <w:t>creepy</w:t>
+      </w:r>
+      <w:proofErr w:type="spellEnd"/>
+      <w:r>
+        <w:t>. CHOIX</w:t>
+      </w:r>
+    </w:p>
+    <w:p>
+      <w:pPr>
+        <w:pStyle w:val="Listepuces"/>
+        <w:numPr>
+          <w:ilvl w:val="0"/>
+          <w:numId w:val="0"/>
+        </w:numPr>
+        <w:ind w:left="360" w:hanging="360"/>
+      </w:pPr>
+    </w:p>
+    <w:p>
+      <w:pPr>
+        <w:pStyle w:val="Listepuces"/>
+        <w:numPr>
+          <w:ilvl w:val="0"/>
+          <w:numId w:val="0"/>
+        </w:numPr>
+        <w:ind w:left="360" w:hanging="360"/>
+      </w:pPr>
+      <w:r>
+        <w:t>Les choix ne changent pas la destination</w:t>
+      </w:r>
+    </w:p>
+    <w:p>
+      <w:pPr>
+        <w:pStyle w:val="Listepuces"/>
+      </w:pPr>
+      <w:r>
+        <w:t>Un mur est devant eux ils doivent escalader, un rocher est à côté faut le déplacer et cliquer dessus pour interagir et grimper</w:t>
+      </w:r>
+    </w:p>
+    <w:p>
       <w:bookmarkStart w:id="0" w:name="_GoBack"/>
       <w:bookmarkEnd w:id="0"/>
     </w:p>
@@ -79,6 +147,140 @@
 <file path=word/numbering.xml><?xml version="1.0" encoding="utf-8"?>
 <w:numbering xmlns:wpc="http://schemas.microsoft.com/office/word/2010/wordprocessingCanvas" xmlns:cx="http://schemas.microsoft.com/office/drawing/2014/chartex" xmlns:cx1="http://schemas.microsoft.com/office/drawing/2015/9/8/chartex" xmlns:cx2="http://schemas.microsoft.com/office/drawing/2015/10/21/chartex" xmlns:cx3="http://schemas.microsoft.com/office/drawing/2016/5/9/chartex" xmlns:cx4="http://schemas.microsoft.com/office/drawing/2016/5/10/chartex" xmlns:cx5="http://schemas.microsoft.com/office/drawing/2016/5/11/chartex" xmlns:cx6="http://schemas.microsoft.com/office/drawing/2016/5/12/chartex" xmlns:cx7="http://schemas.microsoft.com/office/drawing/2016/5/13/chartex" xmlns:cx8="http://schemas.microsoft.com/office/drawing/2016/5/14/chartex" xmlns:mc="http://schemas.openxmlformats.org/markup-compatibility/2006" xmlns:aink="http://schemas.microsoft.com/office/drawing/2016/ink" xmlns:am3d="http://schemas.microsoft.com/office/drawing/2017/model3d" xmlns:o="urn:schemas-microsoft-com:office:office" xmlns:r="http://schemas.openxmlformats.org/officeDocument/2006/relationships" xmlns:m="http://schemas.openxmlformats.org/officeDocument/2006/math" xmlns:v="urn:schemas-microsoft-com:vml" xmlns:wp14="http://schemas.microsoft.com/office/word/2010/wordprocessingDrawing" xmlns:wp="http://schemas.openxmlformats.org/drawingml/2006/wordprocessingDrawing" xmlns:w10="urn:schemas-microsoft-com:office:word" xmlns:w="http://schemas.openxmlformats.org/wordprocessingml/2006/main" xmlns:w14="http://schemas.microsoft.com/office/word/2010/wordml" xmlns:w15="http://schemas.microsoft.com/office/word/2012/wordml" xmlns:w16cid="http://schemas.microsoft.com/office/word/2016/wordml/cid" xmlns:w16se="http://schemas.microsoft.com/office/word/2015/wordml/symex" xmlns:wpg="http://schemas.microsoft.com/office/word/2010/wordprocessingGroup" xmlns:wpi="http://schemas.microsoft.com/office/word/2010/wordprocessingInk" xmlns:wne="http://schemas.microsoft.com/office/word/2006/wordml" xmlns:wps="http://schemas.microsoft.com/office/word/2010/wordprocessingShape" mc:Ignorable="w14 w15 w16se w16cid wp14">
   <w:abstractNum w:abstractNumId="0" w15:restartNumberingAfterBreak="0">
+    <w:nsid w:val="FFFFFF89"/>
+    <w:multiLevelType w:val="singleLevel"/>
+    <w:tmpl w:val="DF9AD96A"/>
+    <w:lvl w:ilvl="0">
+      <w:start w:val="1"/>
+      <w:numFmt w:val="bullet"/>
+      <w:pStyle w:val="Listepuces"/>
+      <w:lvlText w:val=""/>
+      <w:lvlJc w:val="left"/>
+      <w:pPr>
+        <w:tabs>
+          <w:tab w:val="num" w:pos="360"/>
+        </w:tabs>
+        <w:ind w:left="360" w:hanging="360"/>
+      </w:pPr>
+      <w:rPr>
+        <w:rFonts w:ascii="Symbol" w:hAnsi="Symbol" w:hint="default"/>
+      </w:rPr>
+    </w:lvl>
+  </w:abstractNum>
+  <w:abstractNum w:abstractNumId="1" w15:restartNumberingAfterBreak="0">
+    <w:nsid w:val="69B3449E"/>
+    <w:multiLevelType w:val="hybridMultilevel"/>
+    <w:tmpl w:val="6220EC20"/>
+    <w:lvl w:ilvl="0" w:tplc="040C0001">
+      <w:start w:val="1"/>
+      <w:numFmt w:val="bullet"/>
+      <w:lvlText w:val=""/>
+      <w:lvlJc w:val="left"/>
+      <w:pPr>
+        <w:ind w:left="720" w:hanging="360"/>
+      </w:pPr>
+      <w:rPr>
+        <w:rFonts w:ascii="Symbol" w:hAnsi="Symbol" w:hint="default"/>
+      </w:rPr>
+    </w:lvl>
+    <w:lvl w:ilvl="1" w:tplc="040C0003" w:tentative="1">
+      <w:start w:val="1"/>
+      <w:numFmt w:val="bullet"/>
+      <w:lvlText w:val="o"/>
+      <w:lvlJc w:val="left"/>
+      <w:pPr>
+        <w:ind w:left="1440" w:hanging="360"/>
+      </w:pPr>
+      <w:rPr>
+        <w:rFonts w:ascii="Courier New" w:hAnsi="Courier New" w:cs="Courier New" w:hint="default"/>
+      </w:rPr>
+    </w:lvl>
+    <w:lvl w:ilvl="2" w:tplc="040C0005" w:tentative="1">
+      <w:start w:val="1"/>
+      <w:numFmt w:val="bullet"/>
+      <w:lvlText w:val=""/>
+      <w:lvlJc w:val="left"/>
+      <w:pPr>
+        <w:ind w:left="2160" w:hanging="360"/>
+      </w:pPr>
+      <w:rPr>
+        <w:rFonts w:ascii="Wingdings" w:hAnsi="Wingdings" w:hint="default"/>
+      </w:rPr>
+    </w:lvl>
+    <w:lvl w:ilvl="3" w:tplc="040C0001" w:tentative="1">
+      <w:start w:val="1"/>
+      <w:numFmt w:val="bullet"/>
+      <w:lvlText w:val=""/>
+      <w:lvlJc w:val="left"/>
+      <w:pPr>
+        <w:ind w:left="2880" w:hanging="360"/>
+      </w:pPr>
+      <w:rPr>
+        <w:rFonts w:ascii="Symbol" w:hAnsi="Symbol" w:hint="default"/>
+      </w:rPr>
+    </w:lvl>
+    <w:lvl w:ilvl="4" w:tplc="040C0003" w:tentative="1">
+      <w:start w:val="1"/>
+      <w:numFmt w:val="bullet"/>
+      <w:lvlText w:val="o"/>
+      <w:lvlJc w:val="left"/>
+      <w:pPr>
+        <w:ind w:left="3600" w:hanging="360"/>
+      </w:pPr>
+      <w:rPr>
+        <w:rFonts w:ascii="Courier New" w:hAnsi="Courier New" w:cs="Courier New" w:hint="default"/>
+      </w:rPr>
+    </w:lvl>
+    <w:lvl w:ilvl="5" w:tplc="040C0005" w:tentative="1">
+      <w:start w:val="1"/>
+      <w:numFmt w:val="bullet"/>
+      <w:lvlText w:val=""/>
+      <w:lvlJc w:val="left"/>
+      <w:pPr>
+        <w:ind w:left="4320" w:hanging="360"/>
+      </w:pPr>
+      <w:rPr>
+        <w:rFonts w:ascii="Wingdings" w:hAnsi="Wingdings" w:hint="default"/>
+      </w:rPr>
+    </w:lvl>
+    <w:lvl w:ilvl="6" w:tplc="040C0001" w:tentative="1">
+      <w:start w:val="1"/>
+      <w:numFmt w:val="bullet"/>
+      <w:lvlText w:val=""/>
+      <w:lvlJc w:val="left"/>
+      <w:pPr>
+        <w:ind w:left="5040" w:hanging="360"/>
+      </w:pPr>
+      <w:rPr>
+        <w:rFonts w:ascii="Symbol" w:hAnsi="Symbol" w:hint="default"/>
+      </w:rPr>
+    </w:lvl>
+    <w:lvl w:ilvl="7" w:tplc="040C0003" w:tentative="1">
+      <w:start w:val="1"/>
+      <w:numFmt w:val="bullet"/>
+      <w:lvlText w:val="o"/>
+      <w:lvlJc w:val="left"/>
+      <w:pPr>
+        <w:ind w:left="5760" w:hanging="360"/>
+      </w:pPr>
+      <w:rPr>
+        <w:rFonts w:ascii="Courier New" w:hAnsi="Courier New" w:cs="Courier New" w:hint="default"/>
+      </w:rPr>
+    </w:lvl>
+    <w:lvl w:ilvl="8" w:tplc="040C0005" w:tentative="1">
+      <w:start w:val="1"/>
+      <w:numFmt w:val="bullet"/>
+      <w:lvlText w:val=""/>
+      <w:lvlJc w:val="left"/>
+      <w:pPr>
+        <w:ind w:left="6480" w:hanging="360"/>
+      </w:pPr>
+      <w:rPr>
+        <w:rFonts w:ascii="Wingdings" w:hAnsi="Wingdings" w:hint="default"/>
+      </w:rPr>
+    </w:lvl>
+  </w:abstractNum>
+  <w:abstractNum w:abstractNumId="2" w15:restartNumberingAfterBreak="0">
     <w:nsid w:val="78E65547"/>
     <w:multiLevelType w:val="hybridMultilevel"/>
     <w:tmpl w:val="25CC68C0"/>
@@ -191,6 +393,12 @@
     </w:lvl>
   </w:abstractNum>
   <w:num w:numId="1">
+    <w:abstractNumId w:val="2"/>
+  </w:num>
+  <w:num w:numId="2">
+    <w:abstractNumId w:val="1"/>
+  </w:num>
+  <w:num w:numId="3">
     <w:abstractNumId w:val="0"/>
   </w:num>
 </w:numbering>
@@ -633,6 +841,19 @@
       <w:contextualSpacing/>
     </w:pPr>
   </w:style>
+  <w:style w:type="paragraph" w:styleId="Listepuces">
+    <w:name w:val="List Bullet"/>
+    <w:basedOn w:val="Normal"/>
+    <w:uiPriority w:val="99"/>
+    <w:unhideWhenUsed/>
+    <w:rsid w:val="000F4111"/>
+    <w:pPr>
+      <w:numPr>
+        <w:numId w:val="3"/>
+      </w:numPr>
+      <w:contextualSpacing/>
+    </w:pPr>
+  </w:style>
 </w:styles>
 </file>
 

</xml_diff>

<commit_message>
story board finie (début ylo)
</commit_message>
<xml_diff>
--- a/Storyboard.docx
+++ b/Storyboard.docx
@@ -15,19 +15,9 @@
           <w:numId w:val="1"/>
         </w:numPr>
       </w:pPr>
-      <w:proofErr w:type="spellStart"/>
-      <w:r>
-        <w:t>Qte</w:t>
-      </w:r>
-      <w:proofErr w:type="spellEnd"/>
-      <w:r>
-        <w:t xml:space="preserve"> sorcière </w:t>
-      </w:r>
-      <w:proofErr w:type="spellStart"/>
-      <w:r>
-        <w:t>grab</w:t>
-      </w:r>
-      <w:proofErr w:type="spellEnd"/>
+      <w:r>
+        <w:t>Qte sorcière grab</w:t>
+      </w:r>
     </w:p>
     <w:p/>
     <w:p>
@@ -80,23 +70,7 @@
         <w:pStyle w:val="Listepuces"/>
       </w:pPr>
       <w:r>
-        <w:t xml:space="preserve">Ils voient deux chemins devant eux, un </w:t>
-      </w:r>
-      <w:proofErr w:type="spellStart"/>
-      <w:r>
-        <w:t>cute</w:t>
-      </w:r>
-      <w:proofErr w:type="spellEnd"/>
-      <w:r>
-        <w:t xml:space="preserve"> un </w:t>
-      </w:r>
-      <w:proofErr w:type="spellStart"/>
-      <w:r>
-        <w:t>creepy</w:t>
-      </w:r>
-      <w:proofErr w:type="spellEnd"/>
-      <w:r>
-        <w:t>. CHOIX</w:t>
+        <w:t>Ils voient deux chemins devant eux, un cute un creepy. CHOIX</w:t>
       </w:r>
     </w:p>
     <w:p>
@@ -131,6 +105,19 @@
       </w:r>
     </w:p>
     <w:p>
+      <w:r>
+        <w:t>Ils voient une maison faite de bonbons et de pain d’épices, ils sont attirés par cette maison et s’avancent.</w:t>
+      </w:r>
+    </w:p>
+    <w:p>
+      <w:r>
+        <w:t>Porte interactive pour toquer, temps de latence avant que la sorcière ouvre</w:t>
+      </w:r>
+    </w:p>
+    <w:p>
+      <w:r>
+        <w:t>EWAN</w:t>
+      </w:r>
       <w:bookmarkStart w:id="0" w:name="_GoBack"/>
       <w:bookmarkEnd w:id="0"/>
     </w:p>

</xml_diff>